<commit_message>
import/export SD & class angepasst Präsentation
</commit_message>
<xml_diff>
--- a/SearchRobot/doc/Frontend/design_model.docx
+++ b/SearchRobot/doc/Frontend/design_model.docx
@@ -256,7 +256,27 @@
           <w:szCs w:val="32"/>
           <w:lang w:val="de-CH"/>
         </w:rPr>
-        <w:t>Simon Gfeller (gfels4)</w:t>
+        <w:t xml:space="preserve">Simon </w:t>
+      </w:r>
+      <w:proofErr w:type="spellStart"/>
+      <w:r>
+        <w:rPr>
+          <w:b/>
+          <w:sz w:val="32"/>
+          <w:szCs w:val="32"/>
+          <w:lang w:val="de-CH"/>
+        </w:rPr>
+        <w:t>Gfeller</w:t>
+      </w:r>
+      <w:proofErr w:type="spellEnd"/>
+      <w:r>
+        <w:rPr>
+          <w:b/>
+          <w:sz w:val="32"/>
+          <w:szCs w:val="32"/>
+          <w:lang w:val="de-CH"/>
+        </w:rPr>
+        <w:t xml:space="preserve"> (gfels4)</w:t>
       </w:r>
     </w:p>
     <w:p>
@@ -277,15 +297,18 @@
       <w:r>
         <w:t xml:space="preserve"> </w:t>
       </w:r>
-      <w:bookmarkStart w:id="2" w:name="_GoBack"/>
-      <w:bookmarkEnd w:id="2"/>
     </w:p>
     <w:p/>
     <w:sdt>
       <w:sdtPr>
         <w:rPr>
+          <w:rFonts w:asciiTheme="majorHAnsi" w:eastAsiaTheme="majorEastAsia" w:hAnsiTheme="majorHAnsi" w:cstheme="majorBidi"/>
           <w:b/>
           <w:bCs/>
+          <w:color w:val="365F91" w:themeColor="accent1" w:themeShade="BF"/>
+          <w:sz w:val="28"/>
+          <w:szCs w:val="28"/>
+          <w:lang w:val="en-US" w:eastAsia="ja-JP"/>
         </w:rPr>
         <w:id w:val="139010662"/>
         <w:docPartObj>
@@ -295,12 +318,7 @@
       </w:sdtPr>
       <w:sdtEndPr>
         <w:rPr>
-          <w:rFonts w:asciiTheme="majorHAnsi" w:eastAsiaTheme="majorEastAsia" w:hAnsiTheme="majorHAnsi" w:cstheme="majorBidi"/>
           <w:noProof/>
-          <w:color w:val="365F91" w:themeColor="accent1" w:themeShade="BF"/>
-          <w:sz w:val="28"/>
-          <w:szCs w:val="28"/>
-          <w:lang w:val="en-US" w:eastAsia="ja-JP"/>
         </w:rPr>
       </w:sdtEndPr>
       <w:sdtContent>
@@ -1530,12 +1548,12 @@
       <w:r>
         <w:br w:type="column"/>
       </w:r>
-      <w:bookmarkStart w:id="3" w:name="_Toc245199140"/>
+      <w:bookmarkStart w:id="2" w:name="_Toc245199140"/>
       <w:r>
         <w:lastRenderedPageBreak/>
         <w:t>Domain Model</w:t>
       </w:r>
-      <w:bookmarkEnd w:id="3"/>
+      <w:bookmarkEnd w:id="2"/>
     </w:p>
     <w:p/>
     <w:p>
@@ -1606,27 +1624,40 @@
       <w:r>
         <w:br w:type="column"/>
       </w:r>
-      <w:bookmarkStart w:id="4" w:name="_Toc245199141"/>
+      <w:bookmarkStart w:id="3" w:name="_Toc245199141"/>
       <w:r>
         <w:lastRenderedPageBreak/>
         <w:t>Spielobjekte setzten</w:t>
       </w:r>
+      <w:bookmarkEnd w:id="3"/>
+    </w:p>
+    <w:p>
+      <w:proofErr w:type="gramStart"/>
+      <w:r>
+        <w:t xml:space="preserve">Spielobjekte ist der Zusammenzug der </w:t>
+      </w:r>
+      <w:proofErr w:type="spellStart"/>
+      <w:r>
+        <w:t>Use</w:t>
+      </w:r>
+      <w:proofErr w:type="spellEnd"/>
+      <w:r>
+        <w:t xml:space="preserve"> Cases Hindernisse setzten, Roboter setzen und Ziel setzten.</w:t>
+      </w:r>
+      <w:proofErr w:type="gramEnd"/>
+      <w:r>
+        <w:t xml:space="preserve"> </w:t>
+      </w:r>
+    </w:p>
+    <w:p>
+      <w:pPr>
+        <w:pStyle w:val="berschrift2"/>
+      </w:pPr>
+      <w:bookmarkStart w:id="4" w:name="_Toc245199142"/>
+      <w:r>
+        <w:t>SD</w:t>
+      </w:r>
       <w:bookmarkEnd w:id="4"/>
-    </w:p>
-    <w:p>
-      <w:r>
-        <w:t xml:space="preserve">Spielobjekte ist der Zusammenzug der Use Cases Hindernisse setzten, Roboter setzen und Ziel setzten. </w:t>
-      </w:r>
-    </w:p>
-    <w:p>
-      <w:pPr>
-        <w:pStyle w:val="berschrift2"/>
-      </w:pPr>
-      <w:bookmarkStart w:id="5" w:name="_Toc245199142"/>
-      <w:r>
-        <w:t>SD</w:t>
-      </w:r>
-      <w:bookmarkEnd w:id="5"/>
     </w:p>
     <w:p>
       <w:pPr>
@@ -1693,11 +1724,11 @@
       <w:pPr>
         <w:pStyle w:val="berschrift2"/>
       </w:pPr>
-      <w:bookmarkStart w:id="6" w:name="_Toc245199143"/>
+      <w:bookmarkStart w:id="5" w:name="_Toc245199143"/>
       <w:r>
         <w:t>Design Class</w:t>
       </w:r>
-      <w:bookmarkEnd w:id="6"/>
+      <w:bookmarkEnd w:id="5"/>
     </w:p>
     <w:p>
       <w:pPr>
@@ -1764,18 +1795,18 @@
       <w:pPr>
         <w:pStyle w:val="berschrift1"/>
       </w:pPr>
-      <w:bookmarkStart w:id="7" w:name="_Toc245199144"/>
+      <w:bookmarkStart w:id="6" w:name="_Toc245199144"/>
       <w:r>
         <w:lastRenderedPageBreak/>
         <w:t>Roboter starten</w:t>
       </w:r>
-      <w:bookmarkEnd w:id="7"/>
+      <w:bookmarkEnd w:id="6"/>
     </w:p>
     <w:p>
       <w:pPr>
         <w:pStyle w:val="berschrift2"/>
       </w:pPr>
-      <w:bookmarkStart w:id="8" w:name="_Toc245199145"/>
+      <w:bookmarkStart w:id="7" w:name="_Toc245199145"/>
       <w:r>
         <w:t>SD</w:t>
       </w:r>
@@ -1835,17 +1866,17 @@
           </wp:inline>
         </w:drawing>
       </w:r>
+      <w:bookmarkEnd w:id="7"/>
+    </w:p>
+    <w:p>
+      <w:pPr>
+        <w:pStyle w:val="berschrift2"/>
+      </w:pPr>
+      <w:bookmarkStart w:id="8" w:name="_Toc245199146"/>
+      <w:r>
+        <w:t>Design Class</w:t>
+      </w:r>
       <w:bookmarkEnd w:id="8"/>
-    </w:p>
-    <w:p>
-      <w:pPr>
-        <w:pStyle w:val="berschrift2"/>
-      </w:pPr>
-      <w:bookmarkStart w:id="9" w:name="_Toc245199146"/>
-      <w:r>
-        <w:t>Design Class</w:t>
-      </w:r>
-      <w:bookmarkEnd w:id="9"/>
     </w:p>
     <w:p>
       <w:pPr>
@@ -1915,22 +1946,22 @@
       <w:r>
         <w:br w:type="column"/>
       </w:r>
-      <w:bookmarkStart w:id="10" w:name="_Toc245199147"/>
+      <w:bookmarkStart w:id="9" w:name="_Toc245199147"/>
       <w:r>
         <w:lastRenderedPageBreak/>
         <w:t>Suche abbrechen</w:t>
       </w:r>
+      <w:bookmarkEnd w:id="9"/>
+    </w:p>
+    <w:p>
+      <w:pPr>
+        <w:pStyle w:val="berschrift2"/>
+      </w:pPr>
+      <w:bookmarkStart w:id="10" w:name="_Toc245199148"/>
+      <w:r>
+        <w:t>SD</w:t>
+      </w:r>
       <w:bookmarkEnd w:id="10"/>
-    </w:p>
-    <w:p>
-      <w:pPr>
-        <w:pStyle w:val="berschrift2"/>
-      </w:pPr>
-      <w:bookmarkStart w:id="11" w:name="_Toc245199148"/>
-      <w:r>
-        <w:t>SD</w:t>
-      </w:r>
-      <w:bookmarkEnd w:id="11"/>
     </w:p>
     <w:p>
       <w:pPr>
@@ -1997,11 +2028,11 @@
       <w:pPr>
         <w:pStyle w:val="berschrift2"/>
       </w:pPr>
-      <w:bookmarkStart w:id="12" w:name="_Toc245199149"/>
+      <w:bookmarkStart w:id="11" w:name="_Toc245199149"/>
       <w:r>
         <w:t>Design Class</w:t>
       </w:r>
-      <w:bookmarkEnd w:id="12"/>
+      <w:bookmarkEnd w:id="11"/>
     </w:p>
     <w:p>
       <w:pPr>
@@ -2071,22 +2102,22 @@
       <w:r>
         <w:br w:type="column"/>
       </w:r>
-      <w:bookmarkStart w:id="13" w:name="_Toc245199150"/>
+      <w:bookmarkStart w:id="12" w:name="_Toc245199150"/>
       <w:r>
         <w:lastRenderedPageBreak/>
         <w:t>Spielfeld löschen</w:t>
       </w:r>
+      <w:bookmarkEnd w:id="12"/>
+    </w:p>
+    <w:p>
+      <w:pPr>
+        <w:pStyle w:val="berschrift2"/>
+      </w:pPr>
+      <w:bookmarkStart w:id="13" w:name="_Toc245199151"/>
+      <w:r>
+        <w:t>SD</w:t>
+      </w:r>
       <w:bookmarkEnd w:id="13"/>
-    </w:p>
-    <w:p>
-      <w:pPr>
-        <w:pStyle w:val="berschrift2"/>
-      </w:pPr>
-      <w:bookmarkStart w:id="14" w:name="_Toc245199151"/>
-      <w:r>
-        <w:t>SD</w:t>
-      </w:r>
-      <w:bookmarkEnd w:id="14"/>
     </w:p>
     <w:p>
       <w:pPr>
@@ -2153,11 +2184,11 @@
       <w:pPr>
         <w:pStyle w:val="berschrift2"/>
       </w:pPr>
-      <w:bookmarkStart w:id="15" w:name="_Toc245199152"/>
+      <w:bookmarkStart w:id="14" w:name="_Toc245199152"/>
       <w:r>
         <w:t>Design Class</w:t>
       </w:r>
-      <w:bookmarkEnd w:id="15"/>
+      <w:bookmarkEnd w:id="14"/>
     </w:p>
     <w:p>
       <w:pPr>
@@ -2227,22 +2258,22 @@
       <w:r>
         <w:br w:type="column"/>
       </w:r>
-      <w:bookmarkStart w:id="16" w:name="_Toc245199153"/>
+      <w:bookmarkStart w:id="15" w:name="_Toc245199153"/>
       <w:r>
         <w:lastRenderedPageBreak/>
         <w:t>Spielfeld importieren</w:t>
       </w:r>
+      <w:bookmarkEnd w:id="15"/>
+    </w:p>
+    <w:p>
+      <w:pPr>
+        <w:pStyle w:val="berschrift2"/>
+      </w:pPr>
+      <w:bookmarkStart w:id="16" w:name="_Toc245199154"/>
+      <w:r>
+        <w:t>SD</w:t>
+      </w:r>
       <w:bookmarkEnd w:id="16"/>
-    </w:p>
-    <w:p>
-      <w:pPr>
-        <w:pStyle w:val="berschrift2"/>
-      </w:pPr>
-      <w:bookmarkStart w:id="17" w:name="_Toc245199154"/>
-      <w:r>
-        <w:t>SD</w:t>
-      </w:r>
-      <w:bookmarkEnd w:id="17"/>
     </w:p>
     <w:p>
       <w:pPr>
@@ -2253,10 +2284,10 @@
           <w:noProof/>
         </w:rPr>
         <w:drawing>
-          <wp:inline distT="0" distB="0" distL="0" distR="0" wp14:anchorId="1FFCB680" wp14:editId="24164F36">
-            <wp:extent cx="5689794" cy="2313925"/>
+          <wp:inline distT="0" distB="0" distL="0" distR="0" wp14:anchorId="0BF99274" wp14:editId="022612AD">
+            <wp:extent cx="5411972" cy="2094199"/>
             <wp:effectExtent l="0" t="0" r="0" b="0"/>
-            <wp:docPr id="30" name="Bild 30" descr="Macintosh HD:Users:ca-za:git:SearchRobot:SearchRobot:doc:Frontend:Diagramme:spielfeld_importieren_SD.jpg"/>
+            <wp:docPr id="6" name="Bild 6" descr="Macintosh HD:Users:ca-za:git:SearchRobot:SearchRobot:doc:Frontend:Diagramme:spielfeld_importieren_SD.jpg"/>
             <wp:cNvGraphicFramePr>
               <a:graphicFrameLocks xmlns:a="http://schemas.openxmlformats.org/drawingml/2006/main" noChangeAspect="1"/>
             </wp:cNvGraphicFramePr>
@@ -2264,7 +2295,7 @@
               <a:graphicData uri="http://schemas.openxmlformats.org/drawingml/2006/picture">
                 <pic:pic xmlns:pic="http://schemas.openxmlformats.org/drawingml/2006/picture">
                   <pic:nvPicPr>
-                    <pic:cNvPr id="0" name="Picture 16" descr="Macintosh HD:Users:ca-za:git:SearchRobot:SearchRobot:doc:Frontend:Diagramme:spielfeld_importieren_SD.jpg"/>
+                    <pic:cNvPr id="0" name="Picture 3" descr="Macintosh HD:Users:ca-za:git:SearchRobot:SearchRobot:doc:Frontend:Diagramme:spielfeld_importieren_SD.jpg"/>
                     <pic:cNvPicPr>
                       <a:picLocks noChangeAspect="1" noChangeArrowheads="1"/>
                     </pic:cNvPicPr>
@@ -2277,13 +2308,13 @@
                         </a:ext>
                       </a:extLst>
                     </a:blip>
-                    <a:srcRect l="4991" t="7065" r="1817" b="37218"/>
+                    <a:srcRect l="4253" t="6607" r="1637" b="34229"/>
                     <a:stretch/>
                   </pic:blipFill>
                   <pic:spPr bwMode="auto">
                     <a:xfrm>
                       <a:off x="0" y="0"/>
-                      <a:ext cx="5691992" cy="2314819"/>
+                      <a:ext cx="5413699" cy="2094867"/>
                     </a:xfrm>
                     <a:prstGeom prst="rect">
                       <a:avLst/>
@@ -2309,11 +2340,11 @@
       <w:pPr>
         <w:pStyle w:val="berschrift2"/>
       </w:pPr>
-      <w:bookmarkStart w:id="18" w:name="_Toc245199155"/>
+      <w:bookmarkStart w:id="17" w:name="_Toc245199155"/>
       <w:r>
         <w:t>Design Class</w:t>
       </w:r>
-      <w:bookmarkEnd w:id="18"/>
+      <w:bookmarkEnd w:id="17"/>
     </w:p>
     <w:p>
       <w:pPr>
@@ -2324,10 +2355,10 @@
           <w:noProof/>
         </w:rPr>
         <w:drawing>
-          <wp:inline distT="0" distB="0" distL="0" distR="0" wp14:anchorId="007AA730" wp14:editId="37275838">
-            <wp:extent cx="4806386" cy="1949760"/>
-            <wp:effectExtent l="0" t="0" r="0" b="6350"/>
-            <wp:docPr id="25" name="Bild 25" descr="Macintosh HD:Users:ca-za:git:SearchRobot:SearchRobot:doc:Frontend:Diagramme:spielfeld_importieren_class.jpg"/>
+          <wp:inline distT="0" distB="0" distL="0" distR="0" wp14:anchorId="193B727B" wp14:editId="5C01F4B7">
+            <wp:extent cx="4816549" cy="2009140"/>
+            <wp:effectExtent l="0" t="0" r="9525" b="0"/>
+            <wp:docPr id="7" name="Bild 7" descr="Macintosh HD:Users:ca-za:git:SearchRobot:SearchRobot:doc:Frontend:Diagramme:spielfeld_importieren_class.jpg"/>
             <wp:cNvGraphicFramePr>
               <a:graphicFrameLocks xmlns:a="http://schemas.openxmlformats.org/drawingml/2006/main" noChangeAspect="1"/>
             </wp:cNvGraphicFramePr>
@@ -2335,7 +2366,7 @@
               <a:graphicData uri="http://schemas.openxmlformats.org/drawingml/2006/picture">
                 <pic:pic xmlns:pic="http://schemas.openxmlformats.org/drawingml/2006/picture">
                   <pic:nvPicPr>
-                    <pic:cNvPr id="0" name="Picture 11" descr="Macintosh HD:Users:ca-za:git:SearchRobot:SearchRobot:doc:Frontend:Diagramme:spielfeld_importieren_class.jpg"/>
+                    <pic:cNvPr id="0" name="Picture 4" descr="Macintosh HD:Users:ca-za:git:SearchRobot:SearchRobot:doc:Frontend:Diagramme:spielfeld_importieren_class.jpg"/>
                     <pic:cNvPicPr>
                       <a:picLocks noChangeAspect="1" noChangeArrowheads="1"/>
                     </pic:cNvPicPr>
@@ -2348,13 +2379,13 @@
                         </a:ext>
                       </a:extLst>
                     </a:blip>
-                    <a:srcRect l="8872" t="12820" r="12746" b="43069"/>
+                    <a:srcRect l="11831" t="14872" r="4410" b="36657"/>
                     <a:stretch/>
                   </pic:blipFill>
                   <pic:spPr bwMode="auto">
                     <a:xfrm>
                       <a:off x="0" y="0"/>
-                      <a:ext cx="4806761" cy="1949912"/>
+                      <a:ext cx="4818270" cy="2009858"/>
                     </a:xfrm>
                     <a:prstGeom prst="rect">
                       <a:avLst/>
@@ -2375,6 +2406,8 @@
           </wp:inline>
         </w:drawing>
       </w:r>
+      <w:bookmarkStart w:id="18" w:name="_GoBack"/>
+      <w:bookmarkEnd w:id="18"/>
     </w:p>
     <w:p>
       <w:pPr>
@@ -2409,10 +2442,10 @@
           <w:noProof/>
         </w:rPr>
         <w:drawing>
-          <wp:inline distT="0" distB="0" distL="0" distR="0" wp14:anchorId="5B1F8F8A" wp14:editId="25176077">
-            <wp:extent cx="5304790" cy="1935125"/>
-            <wp:effectExtent l="0" t="0" r="3810" b="0"/>
-            <wp:docPr id="29" name="Bild 29" descr="Macintosh HD:Users:ca-za:git:SearchRobot:SearchRobot:doc:Frontend:Diagramme:spielfeld_exportieren_SD.jpg"/>
+          <wp:inline distT="0" distB="0" distL="0" distR="0" wp14:anchorId="2277514A" wp14:editId="327E1679">
+            <wp:extent cx="5358123" cy="2775098"/>
+            <wp:effectExtent l="0" t="0" r="1905" b="0"/>
+            <wp:docPr id="5" name="Bild 5" descr="Macintosh HD:Users:ca-za:git:SearchRobot:SearchRobot:doc:Frontend:Diagramme:spielfeld_importieren_SD.jpg"/>
             <wp:cNvGraphicFramePr>
               <a:graphicFrameLocks xmlns:a="http://schemas.openxmlformats.org/drawingml/2006/main" noChangeAspect="1"/>
             </wp:cNvGraphicFramePr>
@@ -2420,7 +2453,7 @@
               <a:graphicData uri="http://schemas.openxmlformats.org/drawingml/2006/picture">
                 <pic:pic xmlns:pic="http://schemas.openxmlformats.org/drawingml/2006/picture">
                   <pic:nvPicPr>
-                    <pic:cNvPr id="0" name="Picture 15" descr="Macintosh HD:Users:ca-za:git:SearchRobot:SearchRobot:doc:Frontend:Diagramme:spielfeld_exportieren_SD.jpg"/>
+                    <pic:cNvPr id="0" name="Picture 2" descr="Macintosh HD:Users:ca-za:git:SearchRobot:SearchRobot:doc:Frontend:Diagramme:spielfeld_importieren_SD.jpg"/>
                     <pic:cNvPicPr>
                       <a:picLocks noChangeAspect="1" noChangeArrowheads="1"/>
                     </pic:cNvPicPr>
@@ -2433,13 +2466,13 @@
                         </a:ext>
                       </a:extLst>
                     </a:blip>
-                    <a:srcRect l="5730" t="7352" r="2037" b="48035"/>
+                    <a:srcRect l="5176" t="6372" r="1656" b="29644"/>
                     <a:stretch/>
                   </pic:blipFill>
                   <pic:spPr bwMode="auto">
                     <a:xfrm>
                       <a:off x="0" y="0"/>
-                      <a:ext cx="5305612" cy="1935425"/>
+                      <a:ext cx="5359506" cy="2775814"/>
                     </a:xfrm>
                     <a:prstGeom prst="rect">
                       <a:avLst/>
@@ -2480,10 +2513,10 @@
           <w:noProof/>
         </w:rPr>
         <w:drawing>
-          <wp:inline distT="0" distB="0" distL="0" distR="0" wp14:anchorId="171E45D0" wp14:editId="5C4B4F8F">
-            <wp:extent cx="4146698" cy="1732908"/>
-            <wp:effectExtent l="0" t="0" r="0" b="0"/>
-            <wp:docPr id="27" name="Bild 27" descr="Macintosh HD:Users:ca-za:git:SearchRobot:SearchRobot:doc:Frontend:Diagramme:spielfeld_exportieren_class.jpg"/>
+          <wp:inline distT="0" distB="0" distL="0" distR="0" wp14:anchorId="0878593E" wp14:editId="598C5623">
+            <wp:extent cx="5230953" cy="1923959"/>
+            <wp:effectExtent l="0" t="0" r="1905" b="6985"/>
+            <wp:docPr id="3" name="Bild 3" descr="Macintosh HD:Users:ca-za:git:SearchRobot:SearchRobot:doc:Frontend:Diagramme:spielfeld_exportieren_class.jpg"/>
             <wp:cNvGraphicFramePr>
               <a:graphicFrameLocks xmlns:a="http://schemas.openxmlformats.org/drawingml/2006/main" noChangeAspect="1"/>
             </wp:cNvGraphicFramePr>
@@ -2491,7 +2524,7 @@
               <a:graphicData uri="http://schemas.openxmlformats.org/drawingml/2006/picture">
                 <pic:pic xmlns:pic="http://schemas.openxmlformats.org/drawingml/2006/picture">
                   <pic:nvPicPr>
-                    <pic:cNvPr id="0" name="Picture 13" descr="Macintosh HD:Users:ca-za:git:SearchRobot:SearchRobot:doc:Frontend:Diagramme:spielfeld_exportieren_class.jpg"/>
+                    <pic:cNvPr id="0" name="Picture 1" descr="Macintosh HD:Users:ca-za:git:SearchRobot:SearchRobot:doc:Frontend:Diagramme:spielfeld_exportieren_class.jpg"/>
                     <pic:cNvPicPr>
                       <a:picLocks noChangeAspect="1" noChangeArrowheads="1"/>
                     </pic:cNvPicPr>
@@ -2504,13 +2537,13 @@
                         </a:ext>
                       </a:extLst>
                     </a:blip>
-                    <a:srcRect l="16268" t="13146" r="11635" b="48589"/>
+                    <a:srcRect l="7026" t="7592" r="2008" b="45020"/>
                     <a:stretch/>
                   </pic:blipFill>
                   <pic:spPr bwMode="auto">
                     <a:xfrm>
                       <a:off x="0" y="0"/>
-                      <a:ext cx="4147392" cy="1733198"/>
+                      <a:ext cx="5232774" cy="1924629"/>
                     </a:xfrm>
                     <a:prstGeom prst="rect">
                       <a:avLst/>
@@ -2635,7 +2668,7 @@
         <w:rStyle w:val="Seitenzahl"/>
         <w:noProof/>
       </w:rPr>
-      <w:t>2</w:t>
+      <w:t>8</w:t>
     </w:r>
     <w:r>
       <w:rPr>
@@ -4241,7 +4274,7 @@
 </file>
 
 <file path=customXml/itemProps1.xml><?xml version="1.0" encoding="utf-8"?>
-<ds:datastoreItem xmlns:ds="http://schemas.openxmlformats.org/officeDocument/2006/customXml" ds:itemID="{E04085A1-3C2B-5848-AF5C-447891A1C609}">
+<ds:datastoreItem xmlns:ds="http://schemas.openxmlformats.org/officeDocument/2006/customXml" ds:itemID="{49581443-FFD2-3C45-B990-DA09E4130960}">
   <ds:schemaRefs>
     <ds:schemaRef ds:uri="http://schemas.openxmlformats.org/officeDocument/2006/bibliography"/>
   </ds:schemaRefs>

</xml_diff>

<commit_message>
alle diagramme Frontend Design model korrigiert
</commit_message>
<xml_diff>
--- a/SearchRobot/doc/Frontend/design_model.docx
+++ b/SearchRobot/doc/Frontend/design_model.docx
@@ -1668,10 +1668,10 @@
           <w:noProof/>
         </w:rPr>
         <w:drawing>
-          <wp:inline distT="0" distB="0" distL="0" distR="0" wp14:anchorId="76B9FD43" wp14:editId="6E7E0507">
-            <wp:extent cx="5761408" cy="1598886"/>
-            <wp:effectExtent l="0" t="0" r="4445" b="1905"/>
-            <wp:docPr id="4" name="Bild 4" descr="Macintosh HD:Users:ca-za:git:SearchRobot:SearchRobot:doc:Frontend:Diagramme:spielfeldobjekte_setzen_SD.jpg"/>
+          <wp:inline distT="0" distB="0" distL="0" distR="0" wp14:anchorId="3CFEFB28" wp14:editId="407BD344">
+            <wp:extent cx="5903843" cy="1713186"/>
+            <wp:effectExtent l="0" t="0" r="0" b="0"/>
+            <wp:docPr id="9" name="Bild 9" descr="Macintosh HD:Users:ca-za:git:SearchRobot:SearchRobot:doc:Frontend:Diagramme:spielfeldobjekte_setzen_SD.jpg"/>
             <wp:cNvGraphicFramePr>
               <a:graphicFrameLocks xmlns:a="http://schemas.openxmlformats.org/drawingml/2006/main" noChangeAspect="1"/>
             </wp:cNvGraphicFramePr>
@@ -1692,13 +1692,13 @@
                         </a:ext>
                       </a:extLst>
                     </a:blip>
-                    <a:srcRect l="4807" t="7033" r="14589" b="55954"/>
+                    <a:srcRect l="3699" t="7592" r="3288" b="44209"/>
                     <a:stretch/>
                   </pic:blipFill>
                   <pic:spPr bwMode="auto">
                     <a:xfrm>
                       <a:off x="0" y="0"/>
-                      <a:ext cx="5762962" cy="1599317"/>
+                      <a:ext cx="5908950" cy="1714668"/>
                     </a:xfrm>
                     <a:prstGeom prst="rect">
                       <a:avLst/>
@@ -1739,10 +1739,10 @@
           <w:noProof/>
         </w:rPr>
         <w:drawing>
-          <wp:inline distT="0" distB="0" distL="0" distR="0" wp14:anchorId="417EC7BE" wp14:editId="79E0E503">
-            <wp:extent cx="4908229" cy="1731793"/>
-            <wp:effectExtent l="0" t="0" r="0" b="0"/>
-            <wp:docPr id="17" name="Bild 17" descr="Macintosh HD:Users:ca-za:git:SearchRobot:SearchRobot:doc:Frontend:Diagramme:spielfeldobjekte_setzen_class.jpg"/>
+          <wp:inline distT="0" distB="0" distL="0" distR="0" wp14:anchorId="7B03FB7F" wp14:editId="2289E628">
+            <wp:extent cx="5841613" cy="2872135"/>
+            <wp:effectExtent l="0" t="0" r="635" b="0"/>
+            <wp:docPr id="8" name="Bild 8" descr="Macintosh HD:Users:ca-za:git:SearchRobot:SearchRobot:doc:Frontend:Diagramme:spielfeldobjekte_setzen_class.jpg"/>
             <wp:cNvGraphicFramePr>
               <a:graphicFrameLocks xmlns:a="http://schemas.openxmlformats.org/drawingml/2006/main" noChangeAspect="1"/>
             </wp:cNvGraphicFramePr>
@@ -1750,7 +1750,7 @@
               <a:graphicData uri="http://schemas.openxmlformats.org/drawingml/2006/picture">
                 <pic:pic xmlns:pic="http://schemas.openxmlformats.org/drawingml/2006/picture">
                   <pic:nvPicPr>
-                    <pic:cNvPr id="0" name="Picture 3" descr="Macintosh HD:Users:ca-za:git:SearchRobot:SearchRobot:doc:Frontend:Diagramme:spielfeldobjekte_setzen_class.jpg"/>
+                    <pic:cNvPr id="0" name="Picture 1" descr="Macintosh HD:Users:ca-za:git:SearchRobot:SearchRobot:doc:Frontend:Diagramme:spielfeldobjekte_setzen_class.jpg"/>
                     <pic:cNvPicPr>
                       <a:picLocks noChangeAspect="1" noChangeArrowheads="1"/>
                     </pic:cNvPicPr>
@@ -1763,13 +1763,13 @@
                         </a:ext>
                       </a:extLst>
                     </a:blip>
-                    <a:srcRect l="14260" t="21245" r="13306" b="39660"/>
+                    <a:srcRect l="7782" t="20679" r="2188" b="11610"/>
                     <a:stretch/>
                   </pic:blipFill>
                   <pic:spPr bwMode="auto">
                     <a:xfrm>
                       <a:off x="0" y="0"/>
-                      <a:ext cx="4910855" cy="1732720"/>
+                      <a:ext cx="5845171" cy="2873884"/>
                     </a:xfrm>
                     <a:prstGeom prst="rect">
                       <a:avLst/>
@@ -2128,10 +2128,10 @@
           <w:noProof/>
         </w:rPr>
         <w:drawing>
-          <wp:inline distT="0" distB="0" distL="0" distR="0" wp14:anchorId="23EBF0AC" wp14:editId="0F0D3CBA">
-            <wp:extent cx="4796875" cy="2428225"/>
-            <wp:effectExtent l="0" t="0" r="3810" b="10795"/>
-            <wp:docPr id="31" name="Bild 31" descr="Macintosh HD:Users:ca-za:git:SearchRobot:SearchRobot:doc:Frontend:Diagramme:spielfeld_loeschen_SD.jpg"/>
+          <wp:inline distT="0" distB="0" distL="0" distR="0" wp14:anchorId="74D4911B" wp14:editId="64A1E416">
+            <wp:extent cx="5156769" cy="2199625"/>
+            <wp:effectExtent l="0" t="0" r="0" b="10795"/>
+            <wp:docPr id="13" name="Bild 13" descr="Macintosh HD:Users:ca-za:git:SearchRobot:SearchRobot:doc:Frontend:Diagramme:spielfeld_loeschen_SD.jpg"/>
             <wp:cNvGraphicFramePr>
               <a:graphicFrameLocks xmlns:a="http://schemas.openxmlformats.org/drawingml/2006/main" noChangeAspect="1"/>
             </wp:cNvGraphicFramePr>
@@ -2139,7 +2139,7 @@
               <a:graphicData uri="http://schemas.openxmlformats.org/drawingml/2006/picture">
                 <pic:pic xmlns:pic="http://schemas.openxmlformats.org/drawingml/2006/picture">
                   <pic:nvPicPr>
-                    <pic:cNvPr id="0" name="Picture 17" descr="Macintosh HD:Users:ca-za:git:SearchRobot:SearchRobot:doc:Frontend:Diagramme:spielfeld_loeschen_SD.jpg"/>
+                    <pic:cNvPr id="0" name="Picture 6" descr="Macintosh HD:Users:ca-za:git:SearchRobot:SearchRobot:doc:Frontend:Diagramme:spielfeld_loeschen_SD.jpg"/>
                     <pic:cNvPicPr>
                       <a:picLocks noChangeAspect="1" noChangeArrowheads="1"/>
                     </pic:cNvPicPr>
@@ -2152,13 +2152,13 @@
                         </a:ext>
                       </a:extLst>
                     </a:blip>
-                    <a:srcRect l="4992" t="6667" r="21601" b="35062"/>
+                    <a:srcRect l="4261" t="8709" r="13671" b="30315"/>
                     <a:stretch/>
                   </pic:blipFill>
                   <pic:spPr bwMode="auto">
                     <a:xfrm>
                       <a:off x="0" y="0"/>
-                      <a:ext cx="4799041" cy="2429322"/>
+                      <a:ext cx="5160448" cy="2201194"/>
                     </a:xfrm>
                     <a:prstGeom prst="rect">
                       <a:avLst/>
@@ -2199,10 +2199,10 @@
           <w:noProof/>
         </w:rPr>
         <w:drawing>
-          <wp:inline distT="0" distB="0" distL="0" distR="0" wp14:anchorId="79856B16" wp14:editId="48ACBF91">
-            <wp:extent cx="1701209" cy="2710815"/>
-            <wp:effectExtent l="0" t="0" r="635" b="6985"/>
-            <wp:docPr id="23" name="Bild 23" descr="Macintosh HD:Users:ca-za:git:SearchRobot:SearchRobot:doc:Frontend:Diagramme:spielfeld_loeschen_class.jpg"/>
+          <wp:inline distT="0" distB="0" distL="0" distR="0" wp14:anchorId="29D510AF" wp14:editId="65291173">
+            <wp:extent cx="5166906" cy="1902912"/>
+            <wp:effectExtent l="0" t="0" r="0" b="2540"/>
+            <wp:docPr id="12" name="Bild 12" descr="Macintosh HD:Users:ca-za:git:SearchRobot:SearchRobot:doc:Frontend:Diagramme:spielfeld_loeschen_class.jpg"/>
             <wp:cNvGraphicFramePr>
               <a:graphicFrameLocks xmlns:a="http://schemas.openxmlformats.org/drawingml/2006/main" noChangeAspect="1"/>
             </wp:cNvGraphicFramePr>
@@ -2210,7 +2210,7 @@
               <a:graphicData uri="http://schemas.openxmlformats.org/drawingml/2006/picture">
                 <pic:pic xmlns:pic="http://schemas.openxmlformats.org/drawingml/2006/picture">
                   <pic:nvPicPr>
-                    <pic:cNvPr id="0" name="Picture 9" descr="Macintosh HD:Users:ca-za:git:SearchRobot:SearchRobot:doc:Frontend:Diagramme:spielfeld_loeschen_class.jpg"/>
+                    <pic:cNvPr id="0" name="Picture 5" descr="Macintosh HD:Users:ca-za:git:SearchRobot:SearchRobot:doc:Frontend:Diagramme:spielfeld_loeschen_class.jpg"/>
                     <pic:cNvPicPr>
                       <a:picLocks noChangeAspect="1" noChangeArrowheads="1"/>
                     </pic:cNvPicPr>
@@ -2223,13 +2223,13 @@
                         </a:ext>
                       </a:extLst>
                     </a:blip>
-                    <a:srcRect l="8243" t="14903" r="62441" b="23793"/>
+                    <a:srcRect l="3513" t="10235" r="6636" b="42779"/>
                     <a:stretch/>
                   </pic:blipFill>
                   <pic:spPr bwMode="auto">
                     <a:xfrm>
                       <a:off x="0" y="0"/>
-                      <a:ext cx="1701799" cy="2711755"/>
+                      <a:ext cx="5168647" cy="1903553"/>
                     </a:xfrm>
                     <a:prstGeom prst="rect">
                       <a:avLst/>
@@ -2250,6 +2250,8 @@
           </wp:inline>
         </w:drawing>
       </w:r>
+      <w:bookmarkStart w:id="15" w:name="_GoBack"/>
+      <w:bookmarkEnd w:id="15"/>
     </w:p>
     <w:p>
       <w:pPr>
@@ -2258,22 +2260,22 @@
       <w:r>
         <w:br w:type="column"/>
       </w:r>
-      <w:bookmarkStart w:id="15" w:name="_Toc245199153"/>
+      <w:bookmarkStart w:id="16" w:name="_Toc245199153"/>
       <w:r>
         <w:lastRenderedPageBreak/>
         <w:t>Spielfeld importieren</w:t>
       </w:r>
-      <w:bookmarkEnd w:id="15"/>
+      <w:bookmarkEnd w:id="16"/>
     </w:p>
     <w:p>
       <w:pPr>
         <w:pStyle w:val="berschrift2"/>
       </w:pPr>
-      <w:bookmarkStart w:id="16" w:name="_Toc245199154"/>
+      <w:bookmarkStart w:id="17" w:name="_Toc245199154"/>
       <w:r>
         <w:t>SD</w:t>
       </w:r>
-      <w:bookmarkEnd w:id="16"/>
+      <w:bookmarkEnd w:id="17"/>
     </w:p>
     <w:p>
       <w:pPr>
@@ -2340,11 +2342,11 @@
       <w:pPr>
         <w:pStyle w:val="berschrift2"/>
       </w:pPr>
-      <w:bookmarkStart w:id="17" w:name="_Toc245199155"/>
+      <w:bookmarkStart w:id="18" w:name="_Toc245199155"/>
       <w:r>
         <w:t>Design Class</w:t>
       </w:r>
-      <w:bookmarkEnd w:id="17"/>
+      <w:bookmarkEnd w:id="18"/>
     </w:p>
     <w:p>
       <w:pPr>
@@ -2355,10 +2357,10 @@
           <w:noProof/>
         </w:rPr>
         <w:drawing>
-          <wp:inline distT="0" distB="0" distL="0" distR="0" wp14:anchorId="193B727B" wp14:editId="5C01F4B7">
-            <wp:extent cx="4816549" cy="2009140"/>
-            <wp:effectExtent l="0" t="0" r="9525" b="0"/>
-            <wp:docPr id="7" name="Bild 7" descr="Macintosh HD:Users:ca-za:git:SearchRobot:SearchRobot:doc:Frontend:Diagramme:spielfeld_importieren_class.jpg"/>
+          <wp:inline distT="0" distB="0" distL="0" distR="0" wp14:anchorId="04C7171A" wp14:editId="353DC30D">
+            <wp:extent cx="4816224" cy="1988067"/>
+            <wp:effectExtent l="0" t="0" r="10160" b="0"/>
+            <wp:docPr id="10" name="Bild 10" descr="Macintosh HD:Users:ca-za:git:SearchRobot:SearchRobot:doc:Frontend:Diagramme:spielfeld_importieren_class.jpg"/>
             <wp:cNvGraphicFramePr>
               <a:graphicFrameLocks xmlns:a="http://schemas.openxmlformats.org/drawingml/2006/main" noChangeAspect="1"/>
             </wp:cNvGraphicFramePr>
@@ -2366,7 +2368,7 @@
               <a:graphicData uri="http://schemas.openxmlformats.org/drawingml/2006/picture">
                 <pic:pic xmlns:pic="http://schemas.openxmlformats.org/drawingml/2006/picture">
                   <pic:nvPicPr>
-                    <pic:cNvPr id="0" name="Picture 4" descr="Macintosh HD:Users:ca-za:git:SearchRobot:SearchRobot:doc:Frontend:Diagramme:spielfeld_importieren_class.jpg"/>
+                    <pic:cNvPr id="0" name="Picture 3" descr="Macintosh HD:Users:ca-za:git:SearchRobot:SearchRobot:doc:Frontend:Diagramme:spielfeld_importieren_class.jpg"/>
                     <pic:cNvPicPr>
                       <a:picLocks noChangeAspect="1" noChangeArrowheads="1"/>
                     </pic:cNvPicPr>
@@ -2379,13 +2381,13 @@
                         </a:ext>
                       </a:extLst>
                     </a:blip>
-                    <a:srcRect l="11831" t="14872" r="4410" b="36657"/>
+                    <a:srcRect l="11278" t="14616" r="4979" b="37428"/>
                     <a:stretch/>
                   </pic:blipFill>
                   <pic:spPr bwMode="auto">
                     <a:xfrm>
                       <a:off x="0" y="0"/>
-                      <a:ext cx="4818270" cy="2009858"/>
+                      <a:ext cx="4817261" cy="1988495"/>
                     </a:xfrm>
                     <a:prstGeom prst="rect">
                       <a:avLst/>
@@ -2406,8 +2408,6 @@
           </wp:inline>
         </w:drawing>
       </w:r>
-      <w:bookmarkStart w:id="18" w:name="_GoBack"/>
-      <w:bookmarkEnd w:id="18"/>
     </w:p>
     <w:p>
       <w:pPr>
@@ -2513,10 +2513,10 @@
           <w:noProof/>
         </w:rPr>
         <w:drawing>
-          <wp:inline distT="0" distB="0" distL="0" distR="0" wp14:anchorId="0878593E" wp14:editId="598C5623">
-            <wp:extent cx="5230953" cy="1923959"/>
-            <wp:effectExtent l="0" t="0" r="1905" b="6985"/>
-            <wp:docPr id="3" name="Bild 3" descr="Macintosh HD:Users:ca-za:git:SearchRobot:SearchRobot:doc:Frontend:Diagramme:spielfeld_exportieren_class.jpg"/>
+          <wp:inline distT="0" distB="0" distL="0" distR="0" wp14:anchorId="1B207324" wp14:editId="30FAD027">
+            <wp:extent cx="5220158" cy="1923903"/>
+            <wp:effectExtent l="0" t="0" r="0" b="6985"/>
+            <wp:docPr id="11" name="Bild 11" descr="Macintosh HD:Users:ca-za:git:SearchRobot:SearchRobot:doc:Frontend:Diagramme:spielfeld_exportieren_class.jpg"/>
             <wp:cNvGraphicFramePr>
               <a:graphicFrameLocks xmlns:a="http://schemas.openxmlformats.org/drawingml/2006/main" noChangeAspect="1"/>
             </wp:cNvGraphicFramePr>
@@ -2524,7 +2524,7 @@
               <a:graphicData uri="http://schemas.openxmlformats.org/drawingml/2006/picture">
                 <pic:pic xmlns:pic="http://schemas.openxmlformats.org/drawingml/2006/picture">
                   <pic:nvPicPr>
-                    <pic:cNvPr id="0" name="Picture 1" descr="Macintosh HD:Users:ca-za:git:SearchRobot:SearchRobot:doc:Frontend:Diagramme:spielfeld_exportieren_class.jpg"/>
+                    <pic:cNvPr id="0" name="Picture 4" descr="Macintosh HD:Users:ca-za:git:SearchRobot:SearchRobot:doc:Frontend:Diagramme:spielfeld_exportieren_class.jpg"/>
                     <pic:cNvPicPr>
                       <a:picLocks noChangeAspect="1" noChangeArrowheads="1"/>
                     </pic:cNvPicPr>
@@ -2537,13 +2537,13 @@
                         </a:ext>
                       </a:extLst>
                     </a:blip>
-                    <a:srcRect l="7026" t="7592" r="2008" b="45020"/>
+                    <a:srcRect l="7026" t="7592" r="2193" b="45020"/>
                     <a:stretch/>
                   </pic:blipFill>
                   <pic:spPr bwMode="auto">
                     <a:xfrm>
                       <a:off x="0" y="0"/>
-                      <a:ext cx="5232774" cy="1924629"/>
+                      <a:ext cx="5222128" cy="1924629"/>
                     </a:xfrm>
                     <a:prstGeom prst="rect">
                       <a:avLst/>
@@ -2668,7 +2668,7 @@
         <w:rStyle w:val="Seitenzahl"/>
         <w:noProof/>
       </w:rPr>
-      <w:t>8</w:t>
+      <w:t>7</w:t>
     </w:r>
     <w:r>
       <w:rPr>
@@ -4274,7 +4274,7 @@
 </file>
 
 <file path=customXml/itemProps1.xml><?xml version="1.0" encoding="utf-8"?>
-<ds:datastoreItem xmlns:ds="http://schemas.openxmlformats.org/officeDocument/2006/customXml" ds:itemID="{49581443-FFD2-3C45-B990-DA09E4130960}">
+<ds:datastoreItem xmlns:ds="http://schemas.openxmlformats.org/officeDocument/2006/customXml" ds:itemID="{16014810-6D13-9B41-9ACD-0319BD22004A}">
   <ds:schemaRefs>
     <ds:schemaRef ds:uri="http://schemas.openxmlformats.org/officeDocument/2006/bibliography"/>
   </ds:schemaRefs>

</xml_diff>